<commit_message>
Tela de Cadastro. função de cadastro implementada.
</commit_message>
<xml_diff>
--- a/GeradorDeDocumentos/modelo/declaracao.docx
+++ b/GeradorDeDocumentos/modelo/declaracao.docx
@@ -14,60 +14,51 @@
         </w:rPr>
       </w:pPr>
       <w:r>
-        <mc:AlternateContent>
-          <mc:Choice Requires="wps">
-            <w:drawing>
-              <wp:anchor behindDoc="1" distT="0" distB="0" distL="0" distR="0" simplePos="0" locked="0" layoutInCell="1" allowOverlap="1" relativeHeight="2">
-                <wp:simplePos x="0" y="0"/>
-                <wp:positionH relativeFrom="column">
-                  <wp:posOffset>-450215</wp:posOffset>
-                </wp:positionH>
-                <wp:positionV relativeFrom="paragraph">
-                  <wp:posOffset>-145415</wp:posOffset>
-                </wp:positionV>
-                <wp:extent cx="1050290" cy="1187450"/>
-                <wp:effectExtent l="0" t="0" r="0" b="0"/>
-                <wp:wrapNone/>
-                <wp:docPr id="1" name="figura1"/>
-                <a:graphic xmlns:a="http://schemas.openxmlformats.org/drawingml/2006/main">
-                  <a:graphicData uri="http://schemas.openxmlformats.org/drawingml/2006/picture">
-                    <pic:pic xmlns:pic="http://schemas.openxmlformats.org/drawingml/2006/picture">
-                      <pic:nvPicPr>
-                        <pic:cNvPr id="0" name="figura1" descr=""/>
-                        <pic:cNvPicPr/>
-                      </pic:nvPicPr>
-                      <pic:blipFill>
-                        <a:blip r:embed="rId2"/>
-                        <a:stretch/>
-                      </pic:blipFill>
-                      <pic:spPr>
-                        <a:xfrm>
-                          <a:off x="0" y="0"/>
-                          <a:ext cx="1049760" cy="1186920"/>
-                        </a:xfrm>
-                        <a:prstGeom prst="rect">
-                          <a:avLst/>
-                        </a:prstGeom>
-                        <a:ln>
-                          <a:noFill/>
-                        </a:ln>
-                      </pic:spPr>
-                    </pic:pic>
-                  </a:graphicData>
-                </a:graphic>
-              </wp:anchor>
-            </w:drawing>
-          </mc:Choice>
-          <mc:Fallback>
-            <w:pict>
-              <v:rect id="shape_0" ID="figura1" stroked="f" style="position:absolute;margin-left:-35.45pt;margin-top:-11.45pt;width:82.6pt;height:93.4pt">
-                <v:imagedata r:id="rId3" o:detectmouseclick="t"/>
-                <w10:wrap type="none"/>
-                <v:stroke color="#3465a4" joinstyle="round" endcap="flat"/>
-              </v:rect>
-            </w:pict>
-          </mc:Fallback>
-        </mc:AlternateContent>
+        <w:drawing>
+          <wp:anchor behindDoc="1" distT="0" distB="0" distL="0" distR="0" simplePos="0" locked="0" layoutInCell="1" allowOverlap="1" relativeHeight="2">
+            <wp:simplePos x="0" y="0"/>
+            <wp:positionH relativeFrom="column">
+              <wp:posOffset>-450215</wp:posOffset>
+            </wp:positionH>
+            <wp:positionV relativeFrom="paragraph">
+              <wp:posOffset>-145415</wp:posOffset>
+            </wp:positionV>
+            <wp:extent cx="1050290" cy="1187450"/>
+            <wp:effectExtent l="0" t="0" r="0" b="0"/>
+            <wp:wrapNone/>
+            <wp:docPr id="1" name="figura1" descr=""/>
+            <wp:cNvGraphicFramePr>
+              <a:graphicFrameLocks xmlns:a="http://schemas.openxmlformats.org/drawingml/2006/main" noChangeAspect="1"/>
+            </wp:cNvGraphicFramePr>
+            <a:graphic xmlns:a="http://schemas.openxmlformats.org/drawingml/2006/main">
+              <a:graphicData uri="http://schemas.openxmlformats.org/drawingml/2006/picture">
+                <pic:pic xmlns:pic="http://schemas.openxmlformats.org/drawingml/2006/picture">
+                  <pic:nvPicPr>
+                    <pic:cNvPr id="1" name="figura1" descr=""/>
+                    <pic:cNvPicPr>
+                      <a:picLocks noChangeAspect="1" noChangeArrowheads="1"/>
+                    </pic:cNvPicPr>
+                  </pic:nvPicPr>
+                  <pic:blipFill>
+                    <a:blip r:embed="rId2"/>
+                    <a:stretch>
+                      <a:fillRect/>
+                    </a:stretch>
+                  </pic:blipFill>
+                  <pic:spPr bwMode="auto">
+                    <a:xfrm>
+                      <a:off x="0" y="0"/>
+                      <a:ext cx="1050290" cy="1187450"/>
+                    </a:xfrm>
+                    <a:prstGeom prst="rect">
+                      <a:avLst/>
+                    </a:prstGeom>
+                  </pic:spPr>
+                </pic:pic>
+              </a:graphicData>
+            </a:graphic>
+          </wp:anchor>
+        </w:drawing>
       </w:r>
       <w:r>
         <w:rPr>
@@ -339,183 +330,6 @@
           <w:sz w:val="28"/>
           <w:szCs w:val="28"/>
           <w:u w:val="single"/>
-        </w:rPr>
-      </w:r>
-    </w:p>
-    <w:p>
-      <w:pPr>
-        <w:pStyle w:val="Normal"/>
-        <w:spacing w:lineRule="auto" w:line="360"/>
-        <w:ind w:left="-709" w:right="-702" w:firstLine="709"/>
-        <w:jc w:val="both"/>
-        <w:rPr>
-          <w:rFonts w:ascii="Calibri" w:hAnsi="Calibri" w:cs="Calibri"/>
-          <w:sz w:val="28"/>
-          <w:szCs w:val="28"/>
-        </w:rPr>
-      </w:pPr>
-      <w:r>
-        <w:rPr>
-          <w:rFonts w:cs="Calibri" w:ascii="Calibri" w:hAnsi="Calibri"/>
-          <w:sz w:val="28"/>
-          <w:szCs w:val="28"/>
-        </w:rPr>
-        <w:t xml:space="preserve">Declaramos para os devidos fins que se fizeram necessário que o (a) Aluno (a) </w:t>
-      </w:r>
-      <w:r>
-        <w:rPr>
-          <w:rFonts w:cs="Calibri" w:ascii="Calibri" w:hAnsi="Calibri"/>
-          <w:b/>
-          <w:sz w:val="28"/>
-          <w:szCs w:val="28"/>
-        </w:rPr>
-        <w:t xml:space="preserve">nome_aluno </w:t>
-      </w:r>
-      <w:r>
-        <w:rPr>
-          <w:rFonts w:cs="Calibri" w:ascii="Calibri" w:hAnsi="Calibri"/>
-          <w:sz w:val="28"/>
-          <w:szCs w:val="28"/>
-        </w:rPr>
-        <w:t xml:space="preserve">Filho (a) </w:t>
-      </w:r>
-      <w:r>
-        <w:rPr>
-          <w:rFonts w:cs="Calibri" w:ascii="Calibri" w:hAnsi="Calibri"/>
-          <w:b/>
-          <w:sz w:val="28"/>
-          <w:szCs w:val="28"/>
-        </w:rPr>
-        <w:t xml:space="preserve">pai </w:t>
-      </w:r>
-      <w:r>
-        <w:rPr>
-          <w:rFonts w:cs="Calibri" w:ascii="Calibri" w:hAnsi="Calibri"/>
-          <w:sz w:val="28"/>
-          <w:szCs w:val="28"/>
-        </w:rPr>
-        <w:t>e</w:t>
-      </w:r>
-      <w:r>
-        <w:rPr>
-          <w:rFonts w:cs="Calibri" w:ascii="Calibri" w:hAnsi="Calibri"/>
-          <w:b/>
-          <w:sz w:val="28"/>
-          <w:szCs w:val="28"/>
-        </w:rPr>
-        <w:t xml:space="preserve"> mae </w:t>
-      </w:r>
-      <w:r>
-        <w:rPr>
-          <w:rFonts w:cs="Calibri" w:ascii="Calibri" w:hAnsi="Calibri"/>
-          <w:sz w:val="28"/>
-          <w:szCs w:val="28"/>
-        </w:rPr>
-        <w:t xml:space="preserve">Nascido (a) em </w:t>
-      </w:r>
-      <w:r>
-        <w:rPr>
-          <w:rFonts w:cs="Calibri" w:ascii="Calibri" w:hAnsi="Calibri"/>
-          <w:b/>
-          <w:sz w:val="28"/>
-          <w:szCs w:val="28"/>
-        </w:rPr>
-        <w:t xml:space="preserve">nascimento </w:t>
-      </w:r>
-      <w:r>
-        <w:rPr>
-          <w:rFonts w:cs="Calibri" w:ascii="Calibri" w:hAnsi="Calibri"/>
-          <w:sz w:val="28"/>
-          <w:szCs w:val="28"/>
-        </w:rPr>
-        <w:t xml:space="preserve">na cidade de </w:t>
-      </w:r>
-      <w:r>
-        <w:rPr>
-          <w:rFonts w:cs="Calibri" w:ascii="Calibri" w:hAnsi="Calibri"/>
-          <w:b/>
-          <w:sz w:val="28"/>
-          <w:szCs w:val="28"/>
-        </w:rPr>
-        <w:t xml:space="preserve">cidade </w:t>
-      </w:r>
-      <w:r>
-        <w:rPr>
-          <w:rFonts w:cs="Calibri" w:ascii="Calibri" w:hAnsi="Calibri"/>
-          <w:sz w:val="28"/>
-          <w:szCs w:val="28"/>
-        </w:rPr>
-        <w:t xml:space="preserve">estado de </w:t>
-      </w:r>
-      <w:r>
-        <w:rPr>
-          <w:rFonts w:cs="Calibri" w:ascii="Calibri" w:hAnsi="Calibri"/>
-          <w:b/>
-          <w:sz w:val="28"/>
-          <w:szCs w:val="28"/>
-        </w:rPr>
-        <w:t xml:space="preserve">estado, </w:t>
-      </w:r>
-      <w:r>
-        <w:rPr>
-          <w:rFonts w:cs="Calibri" w:ascii="Calibri" w:hAnsi="Calibri"/>
-          <w:sz w:val="28"/>
-          <w:szCs w:val="28"/>
-        </w:rPr>
-        <w:t xml:space="preserve">está devidamente matriculado (a) neste Estabelecimento de Ensino no </w:t>
-      </w:r>
-      <w:r>
-        <w:rPr>
-          <w:rFonts w:cs="Calibri" w:ascii="Calibri" w:hAnsi="Calibri"/>
-          <w:b/>
-          <w:sz w:val="28"/>
-          <w:szCs w:val="28"/>
-        </w:rPr>
-        <w:t xml:space="preserve">serie </w:t>
-      </w:r>
-      <w:r>
-        <w:rPr>
-          <w:rFonts w:cs="Calibri" w:ascii="Calibri" w:hAnsi="Calibri"/>
-          <w:sz w:val="28"/>
-          <w:szCs w:val="28"/>
-        </w:rPr>
-        <w:t xml:space="preserve">do </w:t>
-      </w:r>
-      <w:r>
-        <w:rPr>
-          <w:rFonts w:cs="Calibri" w:ascii="Calibri" w:hAnsi="Calibri"/>
-          <w:b/>
-          <w:sz w:val="28"/>
-          <w:szCs w:val="28"/>
-        </w:rPr>
-        <w:t xml:space="preserve">segmento </w:t>
-      </w:r>
-      <w:r>
-        <w:rPr>
-          <w:rFonts w:cs="Calibri" w:ascii="Calibri" w:hAnsi="Calibri"/>
-          <w:sz w:val="28"/>
-          <w:szCs w:val="28"/>
-        </w:rPr>
-        <w:t>no ano letivo de anoLetivo, e está frequentando às aulas normalmente.</w:t>
-      </w:r>
-    </w:p>
-    <w:p>
-      <w:pPr>
-        <w:pStyle w:val="Normal"/>
-        <w:spacing w:lineRule="auto" w:line="360"/>
-        <w:ind w:left="-709" w:right="-702" w:firstLine="709"/>
-        <w:jc w:val="both"/>
-        <w:rPr>
-          <w:rFonts w:ascii="Calibri" w:hAnsi="Calibri" w:cs="Calibri"/>
-          <w:sz w:val="28"/>
-          <w:szCs w:val="28"/>
-        </w:rPr>
-      </w:pPr>
-      <w:r>
-        <w:rPr>
-          <w:rFonts w:cs="Calibri" w:ascii="Calibri" w:hAnsi="Calibri"/>
-          <w:sz w:val="28"/>
-          <w:szCs w:val="28"/>
         </w:rPr>
       </w:r>
     </w:p>
@@ -533,10 +347,194 @@
           <w:sz w:val="28"/>
           <w:szCs w:val="28"/>
         </w:rPr>
+        <w:t xml:space="preserve">Declaramos para os devidos fins que se fizeram necessário que o (a) Aluno (a) </w:t>
+      </w:r>
+      <w:r>
+        <w:rPr>
+          <w:rFonts w:cs="Calibri" w:ascii="Calibri" w:hAnsi="Calibri"/>
+          <w:b/>
+          <w:sz w:val="28"/>
+          <w:szCs w:val="28"/>
+        </w:rPr>
+        <w:t xml:space="preserve">nome_aluno </w:t>
+      </w:r>
+      <w:r>
+        <w:rPr>
+          <w:rFonts w:cs="Calibri" w:ascii="Calibri" w:hAnsi="Calibri"/>
+          <w:sz w:val="28"/>
+          <w:szCs w:val="28"/>
+        </w:rPr>
+        <w:t xml:space="preserve">Filho (a) </w:t>
+      </w:r>
+      <w:r>
+        <w:rPr>
+          <w:rFonts w:cs="Calibri" w:ascii="Calibri" w:hAnsi="Calibri"/>
+          <w:b/>
+          <w:sz w:val="28"/>
+          <w:szCs w:val="28"/>
+        </w:rPr>
+        <w:t xml:space="preserve">pai </w:t>
+      </w:r>
+      <w:r>
+        <w:rPr>
+          <w:rFonts w:cs="Calibri" w:ascii="Calibri" w:hAnsi="Calibri"/>
+          <w:sz w:val="28"/>
+          <w:szCs w:val="28"/>
+        </w:rPr>
+        <w:t>e</w:t>
+      </w:r>
+      <w:r>
+        <w:rPr>
+          <w:rFonts w:cs="Calibri" w:ascii="Calibri" w:hAnsi="Calibri"/>
+          <w:b/>
+          <w:sz w:val="28"/>
+          <w:szCs w:val="28"/>
+        </w:rPr>
+        <w:t xml:space="preserve"> mae </w:t>
+      </w:r>
+      <w:r>
+        <w:rPr>
+          <w:rFonts w:cs="Calibri" w:ascii="Calibri" w:hAnsi="Calibri"/>
+          <w:sz w:val="28"/>
+          <w:szCs w:val="28"/>
+        </w:rPr>
+        <w:t xml:space="preserve">Nascido (a) em </w:t>
+      </w:r>
+      <w:r>
+        <w:rPr>
+          <w:rFonts w:cs="Calibri" w:ascii="Calibri" w:hAnsi="Calibri"/>
+          <w:b/>
+          <w:sz w:val="28"/>
+          <w:szCs w:val="28"/>
+        </w:rPr>
+        <w:t xml:space="preserve">nascimento </w:t>
+      </w:r>
+      <w:r>
+        <w:rPr>
+          <w:rFonts w:cs="Calibri" w:ascii="Calibri" w:hAnsi="Calibri"/>
+          <w:sz w:val="28"/>
+          <w:szCs w:val="28"/>
+        </w:rPr>
+        <w:t xml:space="preserve">na cidade de </w:t>
+      </w:r>
+      <w:r>
+        <w:rPr>
+          <w:rFonts w:cs="Calibri" w:ascii="Calibri" w:hAnsi="Calibri"/>
+          <w:b/>
+          <w:sz w:val="28"/>
+          <w:szCs w:val="28"/>
+        </w:rPr>
+        <w:t xml:space="preserve">cty </w:t>
+      </w:r>
+      <w:r>
+        <w:rPr>
+          <w:rFonts w:cs="Calibri" w:ascii="Calibri" w:hAnsi="Calibri"/>
+          <w:sz w:val="28"/>
+          <w:szCs w:val="28"/>
+        </w:rPr>
+        <w:t xml:space="preserve">estado de </w:t>
+      </w:r>
+      <w:bookmarkStart w:id="0" w:name="__DdeLink__43_183940964"/>
+      <w:r>
+        <w:rPr>
+          <w:rFonts w:cs="Calibri" w:ascii="Calibri" w:hAnsi="Calibri"/>
+          <w:b/>
+          <w:sz w:val="28"/>
+          <w:szCs w:val="28"/>
+        </w:rPr>
+        <w:t>UF</w:t>
+      </w:r>
+      <w:bookmarkEnd w:id="0"/>
+      <w:r>
+        <w:rPr>
+          <w:rFonts w:cs="Calibri" w:ascii="Calibri" w:hAnsi="Calibri"/>
+          <w:b/>
+          <w:sz w:val="28"/>
+          <w:szCs w:val="28"/>
+        </w:rPr>
+        <w:t xml:space="preserve">, </w:t>
+      </w:r>
+      <w:r>
+        <w:rPr>
+          <w:rFonts w:cs="Calibri" w:ascii="Calibri" w:hAnsi="Calibri"/>
+          <w:sz w:val="28"/>
+          <w:szCs w:val="28"/>
+        </w:rPr>
+        <w:t xml:space="preserve">está devidamente matriculado (a) neste Estabelecimento de Ensino no </w:t>
+      </w:r>
+      <w:r>
+        <w:rPr>
+          <w:rFonts w:cs="Calibri" w:ascii="Calibri" w:hAnsi="Calibri"/>
+          <w:b/>
+          <w:sz w:val="28"/>
+          <w:szCs w:val="28"/>
+        </w:rPr>
+        <w:t xml:space="preserve">serie </w:t>
+      </w:r>
+      <w:r>
+        <w:rPr>
+          <w:rFonts w:cs="Calibri" w:ascii="Calibri" w:hAnsi="Calibri"/>
+          <w:sz w:val="28"/>
+          <w:szCs w:val="28"/>
+        </w:rPr>
+        <w:t xml:space="preserve">do </w:t>
+      </w:r>
+      <w:r>
+        <w:rPr>
+          <w:rFonts w:cs="Calibri" w:ascii="Calibri" w:hAnsi="Calibri"/>
+          <w:b/>
+          <w:sz w:val="28"/>
+          <w:szCs w:val="28"/>
+        </w:rPr>
+        <w:t xml:space="preserve">segmento </w:t>
+      </w:r>
+      <w:r>
+        <w:rPr>
+          <w:rFonts w:cs="Calibri" w:ascii="Calibri" w:hAnsi="Calibri"/>
+          <w:sz w:val="28"/>
+          <w:szCs w:val="28"/>
+        </w:rPr>
+        <w:t>no ano letivo de anoLetivo, e está frequentando às aulas normalmente.</w:t>
+      </w:r>
+    </w:p>
+    <w:p>
+      <w:pPr>
+        <w:pStyle w:val="Normal"/>
+        <w:spacing w:lineRule="auto" w:line="360"/>
+        <w:ind w:left="-709" w:right="-702" w:firstLine="709"/>
+        <w:jc w:val="both"/>
+        <w:rPr>
+          <w:rFonts w:ascii="Calibri" w:hAnsi="Calibri" w:cs="Calibri"/>
+          <w:sz w:val="28"/>
+          <w:szCs w:val="28"/>
+        </w:rPr>
+      </w:pPr>
+      <w:r>
+        <w:rPr>
+          <w:rFonts w:cs="Calibri" w:ascii="Calibri" w:hAnsi="Calibri"/>
+          <w:sz w:val="28"/>
+          <w:szCs w:val="28"/>
+        </w:rPr>
+      </w:r>
+    </w:p>
+    <w:p>
+      <w:pPr>
+        <w:pStyle w:val="Normal"/>
+        <w:spacing w:lineRule="auto" w:line="360"/>
+        <w:ind w:left="-709" w:right="-702" w:firstLine="709"/>
+        <w:jc w:val="both"/>
+        <w:rPr/>
+      </w:pPr>
+      <w:r>
+        <w:rPr>
+          <w:rFonts w:cs="Calibri" w:ascii="Calibri" w:hAnsi="Calibri"/>
+          <w:sz w:val="28"/>
+          <w:szCs w:val="28"/>
+        </w:rPr>
         <w:t xml:space="preserve">Secretaria do Colégio Cristo Redentor em Arapiraca aos </w:t>
       </w:r>
-      <w:bookmarkStart w:id="0" w:name="__DdeLink__35_1903645008"/>
       <w:bookmarkStart w:id="1" w:name="__DdeLink__40_179359249"/>
+      <w:bookmarkStart w:id="2" w:name="__DdeLink__35_1903645008"/>
       <w:r>
         <w:rPr>
           <w:rFonts w:cs="Calibri" w:ascii="Calibri" w:hAnsi="Calibri"/>
@@ -545,8 +543,8 @@
         </w:rPr>
         <w:t>xtenso</w:t>
       </w:r>
-      <w:bookmarkEnd w:id="0"/>
       <w:bookmarkEnd w:id="1"/>
+      <w:bookmarkEnd w:id="2"/>
       <w:r>
         <w:rPr>
           <w:rFonts w:cs="Calibri" w:ascii="Calibri" w:hAnsi="Calibri"/>
@@ -715,9 +713,9 @@
           <w:szCs w:val="28"/>
         </w:rPr>
       </w:pPr>
-      <w:bookmarkStart w:id="2" w:name="_GoBack"/>
       <w:bookmarkStart w:id="3" w:name="_GoBack"/>
-      <w:bookmarkEnd w:id="3"/>
+      <w:bookmarkStart w:id="4" w:name="_GoBack"/>
+      <w:bookmarkEnd w:id="4"/>
       <w:r>
         <w:rPr>
           <w:rFonts w:cs="Calibri" w:ascii="Calibri" w:hAnsi="Calibri"/>

</xml_diff>

<commit_message>
projeto quase terminado. Todas as funções implementadas.
</commit_message>
<xml_diff>
--- a/GeradorDeDocumentos/modelo/declaracao.docx
+++ b/GeradorDeDocumentos/modelo/declaracao.docx
@@ -460,23 +460,7 @@
           <w:sz w:val="28"/>
           <w:szCs w:val="28"/>
         </w:rPr>
-        <w:t xml:space="preserve">está devidamente matriculado (a) neste Estabelecimento de Ensino </w:t>
-      </w:r>
-      <w:r>
-        <w:rPr>
-          <w:rFonts w:cs="Calibri" w:ascii="Calibri" w:hAnsi="Calibri"/>
-          <w:sz w:val="28"/>
-          <w:szCs w:val="28"/>
-        </w:rPr>
-        <w:t>comserie</w:t>
-      </w:r>
-      <w:r>
-        <w:rPr>
-          <w:rFonts w:cs="Calibri" w:ascii="Calibri" w:hAnsi="Calibri"/>
-          <w:sz w:val="28"/>
-          <w:szCs w:val="28"/>
-        </w:rPr>
-        <w:t xml:space="preserve"> </w:t>
+        <w:t xml:space="preserve">está devidamente matriculado (a) neste Estabelecimento de Ensino comserie </w:t>
       </w:r>
       <w:r>
         <w:rPr>
@@ -547,10 +531,10 @@
           <w:sz w:val="28"/>
           <w:szCs w:val="28"/>
         </w:rPr>
-        <w:t xml:space="preserve">Secretaria do Colégio Cristo Redentor em Arapiraca aos </w:t>
-      </w:r>
-      <w:bookmarkStart w:id="1" w:name="__DdeLink__35_1903645008"/>
-      <w:bookmarkStart w:id="2" w:name="__DdeLink__40_179359249"/>
+        <w:t xml:space="preserve">Secretaria do Colégio Cristo Redentor em Arapiraca </w:t>
+      </w:r>
+      <w:bookmarkStart w:id="1" w:name="__DdeLink__40_179359249"/>
+      <w:bookmarkStart w:id="2" w:name="__DdeLink__35_1903645008"/>
       <w:r>
         <w:rPr>
           <w:rFonts w:cs="Calibri" w:ascii="Calibri" w:hAnsi="Calibri"/>

</xml_diff>